<commit_message>
Case1FDM and Case2FDM are main FDM functioning files
</commit_message>
<xml_diff>
--- a/Homework1/AERO 430 Report - Hmwk 1.docx
+++ b/Homework1/AERO 430 Report - Hmwk 1.docx
@@ -1059,27 +1059,7 @@
           <w:sz w:val="24"/>
           <w:szCs w:val="24"/>
         </w:rPr>
-        <w:t xml:space="preserve">To take ambient temperature into consideration, the equation can be </w:t>
-      </w:r>
-      <w:proofErr w:type="gramStart"/>
-      <w:r>
-        <w:rPr>
-          <w:rFonts w:ascii="Times New Roman" w:eastAsia="Times New Roman" w:hAnsi="Times New Roman" w:cs="Times New Roman"/>
-          <w:color w:val="000000"/>
-          <w:sz w:val="24"/>
-          <w:szCs w:val="24"/>
-        </w:rPr>
-        <w:t>describe</w:t>
-      </w:r>
-      <w:proofErr w:type="gramEnd"/>
-      <w:r>
-        <w:rPr>
-          <w:rFonts w:ascii="Times New Roman" w:eastAsia="Times New Roman" w:hAnsi="Times New Roman" w:cs="Times New Roman"/>
-          <w:color w:val="000000"/>
-          <w:sz w:val="24"/>
-          <w:szCs w:val="24"/>
-        </w:rPr>
-        <w:t xml:space="preserve"> by</w:t>
+        <w:t>To take ambient temperature into consideration, the equation can be describe by</w:t>
       </w:r>
       <w:r>
         <w:rPr>
@@ -1310,27 +1290,7 @@
           <w:sz w:val="24"/>
           <w:szCs w:val="24"/>
         </w:rPr>
-        <w:t xml:space="preserve">linear systems of equations using </w:t>
-      </w:r>
-      <w:proofErr w:type="gramStart"/>
-      <w:r>
-        <w:rPr>
-          <w:rFonts w:ascii="Times New Roman" w:eastAsia="Times New Roman" w:hAnsi="Times New Roman" w:cs="Times New Roman"/>
-          <w:color w:val="000000"/>
-          <w:sz w:val="24"/>
-          <w:szCs w:val="24"/>
-        </w:rPr>
-        <w:t>T(</w:t>
-      </w:r>
-      <w:proofErr w:type="gramEnd"/>
-      <w:r>
-        <w:rPr>
-          <w:rFonts w:ascii="Times New Roman" w:eastAsia="Times New Roman" w:hAnsi="Times New Roman" w:cs="Times New Roman"/>
-          <w:color w:val="000000"/>
-          <w:sz w:val="24"/>
-          <w:szCs w:val="24"/>
-        </w:rPr>
-        <w:t>0) = 0 and T(L) = 100:</w:t>
+        <w:t>linear systems of equations using T(0) = 0 and T(L) = 100:</w:t>
       </w:r>
     </w:p>
     <w:p>
@@ -2963,19 +2923,8 @@
           <w:sz w:val="24"/>
           <w:szCs w:val="24"/>
         </w:rPr>
-        <w:t xml:space="preserve"> = 1</w:t>
-      </w:r>
-      <w:proofErr w:type="gramStart"/>
-      <w:r>
-        <w:rPr>
-          <w:rFonts w:ascii="Times New Roman" w:eastAsia="Times New Roman" w:hAnsi="Times New Roman" w:cs="Times New Roman"/>
-          <w:color w:val="000000"/>
-          <w:sz w:val="24"/>
-          <w:szCs w:val="24"/>
-        </w:rPr>
-        <w:t>/(</w:t>
-      </w:r>
-      <w:proofErr w:type="gramEnd"/>
+        <w:t xml:space="preserve"> = 1/(</w:t>
+      </w:r>
       <m:oMath>
         <m:sSup>
           <m:sSupPr>
@@ -3401,27 +3350,7 @@
           <w:sz w:val="24"/>
           <w:szCs w:val="24"/>
         </w:rPr>
-        <w:t xml:space="preserve">With </w:t>
-      </w:r>
-      <w:proofErr w:type="spellStart"/>
-      <w:r>
-        <w:rPr>
-          <w:rFonts w:ascii="Times New Roman" w:eastAsia="Times New Roman" w:hAnsi="Times New Roman" w:cs="Times New Roman"/>
-          <w:color w:val="000000"/>
-          <w:sz w:val="24"/>
-          <w:szCs w:val="24"/>
-        </w:rPr>
-        <w:t>numpy</w:t>
-      </w:r>
-      <w:proofErr w:type="spellEnd"/>
-      <w:r>
-        <w:rPr>
-          <w:rFonts w:ascii="Times New Roman" w:eastAsia="Times New Roman" w:hAnsi="Times New Roman" w:cs="Times New Roman"/>
-          <w:color w:val="000000"/>
-          <w:sz w:val="24"/>
-          <w:szCs w:val="24"/>
-        </w:rPr>
-        <w:t xml:space="preserve"> </w:t>
+        <w:t xml:space="preserve">With numpy </w:t>
       </w:r>
       <w:r>
         <w:rPr>
@@ -3638,7 +3567,7 @@
           <w:sz w:val="24"/>
           <w:szCs w:val="24"/>
         </w:rPr>
-        <w:t xml:space="preserve">Using the first order taylor, series shown earlier, </w:t>
+        <w:t xml:space="preserve">Using the first order taylor series shown earlier, </w:t>
       </w:r>
       <m:oMath>
         <m:sSub>
@@ -4242,27 +4171,7 @@
           <w:sz w:val="24"/>
           <w:szCs w:val="24"/>
         </w:rPr>
-        <w:t xml:space="preserve"> with a </w:t>
-      </w:r>
-      <w:proofErr w:type="spellStart"/>
-      <w:r>
-        <w:rPr>
-          <w:rFonts w:ascii="Times New Roman" w:eastAsia="Times New Roman" w:hAnsi="Times New Roman" w:cs="Times New Roman"/>
-          <w:color w:val="000000"/>
-          <w:sz w:val="24"/>
-          <w:szCs w:val="24"/>
-        </w:rPr>
-        <w:t>deltaX</w:t>
-      </w:r>
-      <w:proofErr w:type="spellEnd"/>
-      <w:r>
-        <w:rPr>
-          <w:rFonts w:ascii="Times New Roman" w:eastAsia="Times New Roman" w:hAnsi="Times New Roman" w:cs="Times New Roman"/>
-          <w:color w:val="000000"/>
-          <w:sz w:val="24"/>
-          <w:szCs w:val="24"/>
-        </w:rPr>
-        <w:t xml:space="preserve"> of .125 cm,</w:t>
+        <w:t xml:space="preserve"> with a deltaX of .125 cm,</w:t>
       </w:r>
       <w:r>
         <w:rPr>
@@ -5093,274 +5002,569 @@
     </w:p>
     <w:p>
       <w:pPr>
-        <w:shd w:val="clear" w:color="auto" w:fill="FFFFFF"/>
-        <w:spacing w:after="0" w:line="240" w:lineRule="auto"/>
-        <w:ind w:left="720"/>
-        <w:rPr>
-          <w:rFonts w:ascii="Times New Roman" w:eastAsia="Times New Roman" w:hAnsi="Times New Roman" w:cs="Times New Roman"/>
-          <w:color w:val="000000"/>
-          <w:sz w:val="24"/>
-          <w:szCs w:val="24"/>
-        </w:rPr>
-      </w:pPr>
-      <w:r>
-        <w:rPr>
-          <w:rFonts w:ascii="Times New Roman" w:eastAsia="Times New Roman" w:hAnsi="Times New Roman" w:cs="Times New Roman"/>
-          <w:color w:val="000000"/>
-          <w:sz w:val="24"/>
-          <w:szCs w:val="24"/>
-        </w:rPr>
-        <w:t xml:space="preserve"> b) By </w:t>
+        <w:pStyle w:val="ListParagraph"/>
+        <w:numPr>
+          <w:ilvl w:val="0"/>
+          <w:numId w:val="2"/>
+        </w:numPr>
+        <w:shd w:val="clear" w:color="auto" w:fill="FFFFFF"/>
+        <w:spacing w:after="0" w:line="240" w:lineRule="auto"/>
+        <w:rPr>
+          <w:rFonts w:ascii="Times New Roman" w:eastAsia="Times New Roman" w:hAnsi="Times New Roman" w:cs="Times New Roman"/>
+          <w:color w:val="000000"/>
+          <w:sz w:val="24"/>
+          <w:szCs w:val="24"/>
+        </w:rPr>
+      </w:pPr>
+      <w:r>
+        <w:rPr>
+          <w:rFonts w:ascii="Times New Roman" w:eastAsia="Times New Roman" w:hAnsi="Times New Roman" w:cs="Times New Roman"/>
+          <w:color w:val="000000"/>
+          <w:sz w:val="24"/>
+          <w:szCs w:val="24"/>
+        </w:rPr>
+        <w:t>By computing the total heat flux exiting the domain through Newton Cooling from the lateral surface and the cross-section at x=0. Present your results in the same way as Bradshaw using Tables &amp; Graphs and report the Convergence Rates</w:t>
+      </w:r>
+    </w:p>
+    <w:p>
+      <w:pPr>
+        <w:shd w:val="clear" w:color="auto" w:fill="FFFFFF"/>
+        <w:spacing w:after="0" w:line="240" w:lineRule="auto"/>
+        <w:ind w:left="1440"/>
+        <w:rPr>
+          <w:rFonts w:ascii="Times New Roman" w:eastAsia="Times New Roman" w:hAnsi="Times New Roman" w:cs="Times New Roman"/>
+          <w:color w:val="000000"/>
+          <w:sz w:val="24"/>
+          <w:szCs w:val="24"/>
+        </w:rPr>
+      </w:pPr>
+      <w:r>
+        <w:rPr>
+          <w:rFonts w:ascii="Times New Roman" w:eastAsia="Times New Roman" w:hAnsi="Times New Roman" w:cs="Times New Roman"/>
+          <w:color w:val="000000"/>
+          <w:sz w:val="24"/>
+          <w:szCs w:val="24"/>
+        </w:rPr>
+        <w:t>Total heat flux can be calculated by</w:t>
+      </w:r>
+    </w:p>
+    <w:p>
+      <w:pPr>
+        <w:shd w:val="clear" w:color="auto" w:fill="FFFFFF"/>
+        <w:spacing w:after="0" w:line="240" w:lineRule="auto"/>
+        <w:ind w:left="1440"/>
+        <w:jc w:val="center"/>
+        <w:rPr>
+          <w:rFonts w:ascii="Times New Roman" w:eastAsia="Times New Roman" w:hAnsi="Times New Roman" w:cs="Times New Roman"/>
+          <w:color w:val="000000"/>
+          <w:sz w:val="24"/>
+          <w:szCs w:val="24"/>
+        </w:rPr>
+      </w:pPr>
+      <w:r>
+        <w:rPr>
+          <w:noProof/>
+        </w:rPr>
+        <w:drawing>
+          <wp:inline distT="0" distB="0" distL="0" distR="0" wp14:anchorId="131C602E" wp14:editId="4703882B">
+            <wp:extent cx="2064018" cy="436619"/>
+            <wp:effectExtent l="0" t="0" r="0" b="1905"/>
+            <wp:docPr id="3" name="Picture 3"/>
+            <wp:cNvGraphicFramePr>
+              <a:graphicFrameLocks xmlns:a="http://schemas.openxmlformats.org/drawingml/2006/main" noChangeAspect="1"/>
+            </wp:cNvGraphicFramePr>
+            <a:graphic xmlns:a="http://schemas.openxmlformats.org/drawingml/2006/main">
+              <a:graphicData uri="http://schemas.openxmlformats.org/drawingml/2006/picture">
+                <pic:pic xmlns:pic="http://schemas.openxmlformats.org/drawingml/2006/picture">
+                  <pic:nvPicPr>
+                    <pic:cNvPr id="1" name=""/>
+                    <pic:cNvPicPr/>
+                  </pic:nvPicPr>
+                  <pic:blipFill>
+                    <a:blip r:embed="rId49"/>
+                    <a:stretch>
+                      <a:fillRect/>
+                    </a:stretch>
+                  </pic:blipFill>
+                  <pic:spPr>
+                    <a:xfrm>
+                      <a:off x="0" y="0"/>
+                      <a:ext cx="2064018" cy="436619"/>
+                    </a:xfrm>
+                    <a:prstGeom prst="rect">
+                      <a:avLst/>
+                    </a:prstGeom>
+                  </pic:spPr>
+                </pic:pic>
+              </a:graphicData>
+            </a:graphic>
+          </wp:inline>
+        </w:drawing>
+      </w:r>
+    </w:p>
+    <w:p>
+      <w:pPr>
+        <w:shd w:val="clear" w:color="auto" w:fill="FFFFFF"/>
+        <w:spacing w:after="0" w:line="240" w:lineRule="auto"/>
+        <w:ind w:left="1440"/>
+        <w:rPr>
+          <w:rFonts w:ascii="Times New Roman" w:eastAsia="Times New Roman" w:hAnsi="Times New Roman" w:cs="Times New Roman"/>
+          <w:color w:val="000000"/>
+          <w:sz w:val="24"/>
+          <w:szCs w:val="24"/>
+        </w:rPr>
+      </w:pPr>
+      <w:r>
+        <w:rPr>
+          <w:rFonts w:ascii="Times New Roman" w:eastAsia="Times New Roman" w:hAnsi="Times New Roman" w:cs="Times New Roman"/>
+          <w:color w:val="000000"/>
+          <w:sz w:val="24"/>
+          <w:szCs w:val="24"/>
+        </w:rPr>
+        <w:t>Using Simpsons rule, the total lateral heat flux can found and programmed in python. The lateral heat can also be extrapolated using Richardson extrapolation with the following relationship:</w:t>
+      </w:r>
+    </w:p>
+    <w:p>
+      <w:pPr>
+        <w:shd w:val="clear" w:color="auto" w:fill="FFFFFF"/>
+        <w:spacing w:after="0" w:line="240" w:lineRule="auto"/>
+        <w:ind w:left="1440"/>
+        <w:rPr>
+          <w:rFonts w:ascii="Times New Roman" w:eastAsia="Times New Roman" w:hAnsi="Times New Roman" w:cs="Times New Roman"/>
+          <w:color w:val="000000"/>
+          <w:sz w:val="24"/>
+          <w:szCs w:val="24"/>
+        </w:rPr>
+      </w:pPr>
+      <w:r>
+        <w:rPr>
+          <w:rFonts w:ascii="Times New Roman" w:eastAsia="Times New Roman" w:hAnsi="Times New Roman" w:cs="Times New Roman"/>
+          <w:color w:val="000000"/>
+          <w:sz w:val="24"/>
+          <w:szCs w:val="24"/>
+        </w:rPr>
+        <w:tab/>
+      </w:r>
+      <w:r>
+        <w:rPr>
+          <w:rFonts w:ascii="Times New Roman" w:eastAsia="Times New Roman" w:hAnsi="Times New Roman" w:cs="Times New Roman"/>
+          <w:color w:val="000000"/>
+          <w:sz w:val="24"/>
+          <w:szCs w:val="24"/>
+        </w:rPr>
+        <w:tab/>
+      </w:r>
+      <w:r>
+        <w:rPr>
+          <w:rFonts w:ascii="Times New Roman" w:eastAsia="Times New Roman" w:hAnsi="Times New Roman" w:cs="Times New Roman"/>
+          <w:color w:val="000000"/>
+          <w:sz w:val="24"/>
+          <w:szCs w:val="24"/>
+        </w:rPr>
+        <w:tab/>
+      </w:r>
+    </w:p>
+    <w:p>
+      <w:pPr>
+        <w:shd w:val="clear" w:color="auto" w:fill="FFFFFF"/>
+        <w:spacing w:after="0" w:line="240" w:lineRule="auto"/>
+        <w:ind w:left="1440"/>
+        <w:jc w:val="center"/>
+        <w:rPr>
+          <w:rFonts w:ascii="Times New Roman" w:eastAsia="Times New Roman" w:hAnsi="Times New Roman" w:cs="Times New Roman"/>
+          <w:color w:val="000000"/>
+          <w:sz w:val="24"/>
+          <w:szCs w:val="24"/>
+        </w:rPr>
+      </w:pPr>
+      <w:r>
+        <w:rPr>
+          <w:noProof/>
+        </w:rPr>
+        <w:drawing>
+          <wp:inline distT="0" distB="0" distL="0" distR="0" wp14:anchorId="1572FCBA" wp14:editId="4DE22F51">
+            <wp:extent cx="2725271" cy="515065"/>
+            <wp:effectExtent l="0" t="0" r="0" b="0"/>
+            <wp:docPr id="9" name="Picture 9"/>
+            <wp:cNvGraphicFramePr>
+              <a:graphicFrameLocks xmlns:a="http://schemas.openxmlformats.org/drawingml/2006/main" noChangeAspect="1"/>
+            </wp:cNvGraphicFramePr>
+            <a:graphic xmlns:a="http://schemas.openxmlformats.org/drawingml/2006/main">
+              <a:graphicData uri="http://schemas.openxmlformats.org/drawingml/2006/picture">
+                <pic:pic xmlns:pic="http://schemas.openxmlformats.org/drawingml/2006/picture">
+                  <pic:nvPicPr>
+                    <pic:cNvPr id="1" name=""/>
+                    <pic:cNvPicPr/>
+                  </pic:nvPicPr>
+                  <pic:blipFill>
+                    <a:blip r:embed="rId50"/>
+                    <a:stretch>
+                      <a:fillRect/>
+                    </a:stretch>
+                  </pic:blipFill>
+                  <pic:spPr>
+                    <a:xfrm>
+                      <a:off x="0" y="0"/>
+                      <a:ext cx="2799539" cy="529101"/>
+                    </a:xfrm>
+                    <a:prstGeom prst="rect">
+                      <a:avLst/>
+                    </a:prstGeom>
+                  </pic:spPr>
+                </pic:pic>
+              </a:graphicData>
+            </a:graphic>
+          </wp:inline>
+        </w:drawing>
+      </w:r>
+    </w:p>
+    <w:p>
+      <w:pPr>
+        <w:shd w:val="clear" w:color="auto" w:fill="FFFFFF"/>
+        <w:spacing w:after="0" w:line="240" w:lineRule="auto"/>
+        <w:ind w:left="1440"/>
+        <w:rPr>
+          <w:rFonts w:ascii="Times New Roman" w:eastAsia="Times New Roman" w:hAnsi="Times New Roman" w:cs="Times New Roman"/>
+          <w:color w:val="000000"/>
+          <w:sz w:val="24"/>
+          <w:szCs w:val="24"/>
+        </w:rPr>
+      </w:pPr>
+      <w:r>
+        <w:rPr>
+          <w:rFonts w:ascii="Times New Roman" w:eastAsia="Times New Roman" w:hAnsi="Times New Roman" w:cs="Times New Roman"/>
+          <w:color w:val="000000"/>
+          <w:sz w:val="24"/>
+          <w:szCs w:val="24"/>
+        </w:rPr>
+        <w:t>Convergence for case 2, with heat flux, extrapolated values, and Beta values are given from the code below:</w:t>
+      </w:r>
+    </w:p>
+    <w:p>
+      <w:pPr>
+        <w:shd w:val="clear" w:color="auto" w:fill="FFFFFF"/>
+        <w:spacing w:after="0" w:line="240" w:lineRule="auto"/>
+        <w:ind w:left="1440"/>
+        <w:rPr>
+          <w:rFonts w:ascii="Times New Roman" w:eastAsia="Times New Roman" w:hAnsi="Times New Roman" w:cs="Times New Roman"/>
+          <w:color w:val="000000"/>
+          <w:sz w:val="24"/>
+          <w:szCs w:val="24"/>
+        </w:rPr>
+      </w:pPr>
+      <w:r>
+        <w:rPr>
+          <w:noProof/>
+        </w:rPr>
+        <w:drawing>
+          <wp:inline distT="0" distB="0" distL="0" distR="0" wp14:anchorId="1FF1E0AE" wp14:editId="2F6EBF5C">
+            <wp:extent cx="4352365" cy="1648877"/>
+            <wp:effectExtent l="0" t="0" r="0" b="8890"/>
+            <wp:docPr id="11" name="Picture 11"/>
+            <wp:cNvGraphicFramePr>
+              <a:graphicFrameLocks xmlns:a="http://schemas.openxmlformats.org/drawingml/2006/main" noChangeAspect="1"/>
+            </wp:cNvGraphicFramePr>
+            <a:graphic xmlns:a="http://schemas.openxmlformats.org/drawingml/2006/main">
+              <a:graphicData uri="http://schemas.openxmlformats.org/drawingml/2006/picture">
+                <pic:pic xmlns:pic="http://schemas.openxmlformats.org/drawingml/2006/picture">
+                  <pic:nvPicPr>
+                    <pic:cNvPr id="1" name=""/>
+                    <pic:cNvPicPr/>
+                  </pic:nvPicPr>
+                  <pic:blipFill>
+                    <a:blip r:embed="rId51"/>
+                    <a:stretch>
+                      <a:fillRect/>
+                    </a:stretch>
+                  </pic:blipFill>
+                  <pic:spPr>
+                    <a:xfrm>
+                      <a:off x="0" y="0"/>
+                      <a:ext cx="4378401" cy="1658740"/>
+                    </a:xfrm>
+                    <a:prstGeom prst="rect">
+                      <a:avLst/>
+                    </a:prstGeom>
+                  </pic:spPr>
+                </pic:pic>
+              </a:graphicData>
+            </a:graphic>
+          </wp:inline>
+        </w:drawing>
+      </w:r>
+    </w:p>
+    <w:p>
+      <w:pPr>
+        <w:shd w:val="clear" w:color="auto" w:fill="FFFFFF"/>
+        <w:spacing w:after="0" w:line="240" w:lineRule="auto"/>
+        <w:ind w:left="1440"/>
+        <w:rPr>
+          <w:rFonts w:ascii="Times New Roman" w:eastAsia="Times New Roman" w:hAnsi="Times New Roman" w:cs="Times New Roman"/>
+          <w:color w:val="000000"/>
+          <w:sz w:val="24"/>
+          <w:szCs w:val="24"/>
+        </w:rPr>
+      </w:pPr>
+      <w:r>
+        <w:rPr>
+          <w:noProof/>
+        </w:rPr>
+        <w:drawing>
+          <wp:inline distT="0" distB="0" distL="0" distR="0" wp14:anchorId="584BBB7C" wp14:editId="34E2FA6B">
+            <wp:extent cx="4141197" cy="1370666"/>
+            <wp:effectExtent l="0" t="0" r="0" b="1270"/>
+            <wp:docPr id="13" name="Picture 13"/>
+            <wp:cNvGraphicFramePr>
+              <a:graphicFrameLocks xmlns:a="http://schemas.openxmlformats.org/drawingml/2006/main" noChangeAspect="1"/>
+            </wp:cNvGraphicFramePr>
+            <a:graphic xmlns:a="http://schemas.openxmlformats.org/drawingml/2006/main">
+              <a:graphicData uri="http://schemas.openxmlformats.org/drawingml/2006/picture">
+                <pic:pic xmlns:pic="http://schemas.openxmlformats.org/drawingml/2006/picture">
+                  <pic:nvPicPr>
+                    <pic:cNvPr id="1" name=""/>
+                    <pic:cNvPicPr/>
+                  </pic:nvPicPr>
+                  <pic:blipFill>
+                    <a:blip r:embed="rId52"/>
+                    <a:stretch>
+                      <a:fillRect/>
+                    </a:stretch>
+                  </pic:blipFill>
+                  <pic:spPr>
+                    <a:xfrm>
+                      <a:off x="0" y="0"/>
+                      <a:ext cx="4174439" cy="1381669"/>
+                    </a:xfrm>
+                    <a:prstGeom prst="rect">
+                      <a:avLst/>
+                    </a:prstGeom>
+                  </pic:spPr>
+                </pic:pic>
+              </a:graphicData>
+            </a:graphic>
+          </wp:inline>
+        </w:drawing>
+      </w:r>
+    </w:p>
+    <w:p>
+      <w:pPr>
+        <w:shd w:val="clear" w:color="auto" w:fill="FFFFFF"/>
+        <w:spacing w:after="0" w:line="240" w:lineRule="auto"/>
+        <w:ind w:left="1440"/>
+        <w:jc w:val="center"/>
+        <w:rPr>
+          <w:noProof/>
+        </w:rPr>
+      </w:pPr>
+    </w:p>
+    <w:p>
+      <w:pPr>
+        <w:shd w:val="clear" w:color="auto" w:fill="FFFFFF"/>
+        <w:spacing w:after="0" w:line="240" w:lineRule="auto"/>
+        <w:ind w:left="1440"/>
+        <w:rPr>
+          <w:rFonts w:ascii="Times New Roman" w:eastAsia="Times New Roman" w:hAnsi="Times New Roman" w:cs="Times New Roman"/>
+          <w:color w:val="000000"/>
+          <w:sz w:val="24"/>
+          <w:szCs w:val="24"/>
+        </w:rPr>
+      </w:pPr>
+      <w:r>
+        <w:rPr>
+          <w:noProof/>
+        </w:rPr>
+        <w:drawing>
+          <wp:inline distT="0" distB="0" distL="0" distR="0" wp14:anchorId="335D21DA" wp14:editId="24AC9AED">
+            <wp:extent cx="4146535" cy="1403163"/>
+            <wp:effectExtent l="0" t="0" r="6985" b="6985"/>
+            <wp:docPr id="14" name="Picture 14"/>
+            <wp:cNvGraphicFramePr>
+              <a:graphicFrameLocks xmlns:a="http://schemas.openxmlformats.org/drawingml/2006/main" noChangeAspect="1"/>
+            </wp:cNvGraphicFramePr>
+            <a:graphic xmlns:a="http://schemas.openxmlformats.org/drawingml/2006/main">
+              <a:graphicData uri="http://schemas.openxmlformats.org/drawingml/2006/picture">
+                <pic:pic xmlns:pic="http://schemas.openxmlformats.org/drawingml/2006/picture">
+                  <pic:nvPicPr>
+                    <pic:cNvPr id="1" name=""/>
+                    <pic:cNvPicPr/>
+                  </pic:nvPicPr>
+                  <pic:blipFill rotWithShape="1">
+                    <a:blip r:embed="rId53"/>
+                    <a:srcRect t="25473"/>
+                    <a:stretch/>
+                  </pic:blipFill>
+                  <pic:spPr bwMode="auto">
+                    <a:xfrm>
+                      <a:off x="0" y="0"/>
+                      <a:ext cx="4190109" cy="1417908"/>
+                    </a:xfrm>
+                    <a:prstGeom prst="rect">
+                      <a:avLst/>
+                    </a:prstGeom>
+                    <a:ln>
+                      <a:noFill/>
+                    </a:ln>
+                    <a:extLst>
+                      <a:ext uri="{53640926-AAD7-44D8-BBD7-CCE9431645EC}">
+                        <a14:shadowObscured xmlns:a14="http://schemas.microsoft.com/office/drawing/2010/main"/>
+                      </a:ext>
+                    </a:extLst>
+                  </pic:spPr>
+                </pic:pic>
+              </a:graphicData>
+            </a:graphic>
+          </wp:inline>
+        </w:drawing>
+      </w:r>
+    </w:p>
+    <w:p>
+      <w:pPr>
+        <w:shd w:val="clear" w:color="auto" w:fill="FFFFFF"/>
+        <w:spacing w:after="0" w:line="240" w:lineRule="auto"/>
+        <w:ind w:left="1440"/>
+        <w:jc w:val="center"/>
+        <w:rPr>
+          <w:rFonts w:ascii="Times New Roman" w:eastAsia="Times New Roman" w:hAnsi="Times New Roman" w:cs="Times New Roman"/>
+          <w:color w:val="000000"/>
+          <w:sz w:val="24"/>
+          <w:szCs w:val="24"/>
+        </w:rPr>
+      </w:pPr>
+    </w:p>
+    <w:p>
+      <w:pPr>
+        <w:shd w:val="clear" w:color="auto" w:fill="FFFFFF"/>
+        <w:spacing w:after="0" w:line="240" w:lineRule="auto"/>
+        <w:ind w:left="1440"/>
+        <w:rPr>
+          <w:rFonts w:ascii="Times New Roman" w:eastAsia="Times New Roman" w:hAnsi="Times New Roman" w:cs="Times New Roman"/>
+          <w:color w:val="000000"/>
+          <w:sz w:val="24"/>
+          <w:szCs w:val="24"/>
+        </w:rPr>
+      </w:pPr>
+      <w:r>
+        <w:rPr>
+          <w:noProof/>
+        </w:rPr>
+        <w:drawing>
+          <wp:inline distT="0" distB="0" distL="0" distR="0" wp14:anchorId="1E655F0D" wp14:editId="480B69C2">
+            <wp:extent cx="3067775" cy="2375560"/>
+            <wp:effectExtent l="0" t="0" r="0" b="5715"/>
+            <wp:docPr id="22" name="Picture 22"/>
+            <wp:cNvGraphicFramePr>
+              <a:graphicFrameLocks xmlns:a="http://schemas.openxmlformats.org/drawingml/2006/main" noChangeAspect="1"/>
+            </wp:cNvGraphicFramePr>
+            <a:graphic xmlns:a="http://schemas.openxmlformats.org/drawingml/2006/main">
+              <a:graphicData uri="http://schemas.openxmlformats.org/drawingml/2006/picture">
+                <pic:pic xmlns:pic="http://schemas.openxmlformats.org/drawingml/2006/picture">
+                  <pic:nvPicPr>
+                    <pic:cNvPr id="1" name=""/>
+                    <pic:cNvPicPr/>
+                  </pic:nvPicPr>
+                  <pic:blipFill>
+                    <a:blip r:embed="rId54"/>
+                    <a:stretch>
+                      <a:fillRect/>
+                    </a:stretch>
+                  </pic:blipFill>
+                  <pic:spPr>
+                    <a:xfrm>
+                      <a:off x="0" y="0"/>
+                      <a:ext cx="3101517" cy="2401688"/>
+                    </a:xfrm>
+                    <a:prstGeom prst="rect">
+                      <a:avLst/>
+                    </a:prstGeom>
+                  </pic:spPr>
+                </pic:pic>
+              </a:graphicData>
+            </a:graphic>
+          </wp:inline>
+        </w:drawing>
+      </w:r>
+    </w:p>
+    <w:p>
+      <w:pPr>
+        <w:shd w:val="clear" w:color="auto" w:fill="FFFFFF"/>
+        <w:spacing w:after="0" w:line="240" w:lineRule="auto"/>
+        <w:ind w:left="1440"/>
+        <w:rPr>
+          <w:rFonts w:ascii="Times New Roman" w:eastAsia="Times New Roman" w:hAnsi="Times New Roman" w:cs="Times New Roman"/>
+          <w:color w:val="000000"/>
+          <w:sz w:val="24"/>
+          <w:szCs w:val="24"/>
+        </w:rPr>
+      </w:pPr>
+    </w:p>
+    <w:p>
+      <w:pPr>
+        <w:rPr>
+          <w:rFonts w:ascii="Times New Roman" w:eastAsia="Times New Roman" w:hAnsi="Times New Roman" w:cs="Times New Roman"/>
+          <w:color w:val="000000"/>
+          <w:sz w:val="24"/>
+          <w:szCs w:val="24"/>
+        </w:rPr>
+      </w:pPr>
+      <w:r>
+        <w:rPr>
+          <w:rFonts w:ascii="Times New Roman" w:eastAsia="Times New Roman" w:hAnsi="Times New Roman" w:cs="Times New Roman"/>
+          <w:color w:val="000000"/>
+          <w:sz w:val="24"/>
+          <w:szCs w:val="24"/>
+        </w:rPr>
+        <w:t>Conclusion:</w:t>
+      </w:r>
+    </w:p>
+    <w:p>
+      <w:pPr>
+        <w:rPr>
+          <w:rFonts w:ascii="Times New Roman" w:eastAsia="Times New Roman" w:hAnsi="Times New Roman" w:cs="Times New Roman"/>
+          <w:color w:val="000000"/>
+          <w:sz w:val="24"/>
+          <w:szCs w:val="24"/>
+        </w:rPr>
+      </w:pPr>
+      <w:r>
+        <w:rPr>
+          <w:rFonts w:ascii="Times New Roman" w:eastAsia="Times New Roman" w:hAnsi="Times New Roman" w:cs="Times New Roman"/>
+          <w:color w:val="000000"/>
+          <w:sz w:val="24"/>
+          <w:szCs w:val="24"/>
+        </w:rPr>
+        <w:tab/>
+        <w:t>Using finite difference models, the Temperature as a function of position on the heat rod can be estimated. The current models used in this homework assignment make use of second order finite difference models and lead to a converge Beta value of 2, as predicted. The code I created in Python for the class uses the same models and ideas, however it is inefficient in solving the temperatures, not using</w:t>
+      </w:r>
+      <w:r>
+        <w:rPr>
+          <w:rFonts w:ascii="Times New Roman" w:eastAsia="Times New Roman" w:hAnsi="Times New Roman" w:cs="Times New Roman"/>
+          <w:color w:val="000000"/>
+          <w:sz w:val="24"/>
+          <w:szCs w:val="24"/>
+        </w:rPr>
+        <w:t xml:space="preserve"> the Thomas algorithm, instead just using the numpy packages to find the inverse. </w:t>
+      </w:r>
+    </w:p>
+    <w:p>
+      <w:pPr>
+        <w:rPr>
+          <w:rFonts w:ascii="Times New Roman" w:hAnsi="Times New Roman" w:cs="Times New Roman"/>
+          <w:sz w:val="24"/>
+          <w:szCs w:val="24"/>
+        </w:rPr>
+      </w:pPr>
+      <w:r>
+        <w:rPr>
+          <w:rFonts w:ascii="Times New Roman" w:eastAsia="Times New Roman" w:hAnsi="Times New Roman" w:cs="Times New Roman"/>
+          <w:color w:val="000000"/>
+          <w:sz w:val="24"/>
+          <w:szCs w:val="24"/>
+        </w:rPr>
+        <w:tab/>
+        <w:t>Personally, the assignment surprised my in how accurate the models are with little increase in step size, while also learning to use Richardson extrapolation to compare accuracy if an analytical model isn’t given.</w:t>
       </w:r>
       <w:bookmarkStart w:id="1" w:name="_GoBack"/>
-      <w:r>
-        <w:rPr>
-          <w:rFonts w:ascii="Times New Roman" w:eastAsia="Times New Roman" w:hAnsi="Times New Roman" w:cs="Times New Roman"/>
-          <w:color w:val="000000"/>
-          <w:sz w:val="24"/>
-          <w:szCs w:val="24"/>
-        </w:rPr>
-        <w:t>computing the total heat flux exiting the domain through Newton Cooling from the lateral surface and the cross-section at x=0.</w:t>
-      </w:r>
       <w:bookmarkEnd w:id="1"/>
-      <w:r>
-        <w:rPr>
-          <w:rFonts w:ascii="Times New Roman" w:eastAsia="Times New Roman" w:hAnsi="Times New Roman" w:cs="Times New Roman"/>
-          <w:color w:val="000000"/>
-          <w:sz w:val="24"/>
-          <w:szCs w:val="24"/>
-        </w:rPr>
-        <w:t xml:space="preserve"> Present your results in the same way as Bradshaw using Tables &amp; Graphs and report the Convergence Rates</w:t>
-      </w:r>
-    </w:p>
-    <w:p>
-      <w:pPr>
-        <w:shd w:val="clear" w:color="auto" w:fill="FFFFFF"/>
-        <w:spacing w:after="0" w:line="240" w:lineRule="auto"/>
-        <w:rPr>
-          <w:rFonts w:ascii="Calibri" w:eastAsia="Times New Roman" w:hAnsi="Calibri" w:cs="Calibri"/>
-          <w:color w:val="000000"/>
-          <w:sz w:val="32"/>
-          <w:szCs w:val="32"/>
-        </w:rPr>
-      </w:pPr>
-    </w:p>
-    <w:p>
-      <w:pPr>
-        <w:shd w:val="clear" w:color="auto" w:fill="FFFFFF"/>
-        <w:spacing w:after="0" w:line="240" w:lineRule="auto"/>
-        <w:rPr>
-          <w:rFonts w:ascii="Times New Roman" w:eastAsia="Times New Roman" w:hAnsi="Times New Roman" w:cs="Times New Roman"/>
-          <w:color w:val="000000"/>
-          <w:sz w:val="28"/>
-          <w:szCs w:val="28"/>
-        </w:rPr>
-      </w:pPr>
-      <w:r>
-        <w:rPr>
-          <w:rFonts w:ascii="Times New Roman" w:eastAsia="Times New Roman" w:hAnsi="Times New Roman" w:cs="Times New Roman"/>
-          <w:b/>
-          <w:bCs/>
-          <w:color w:val="000000"/>
-          <w:sz w:val="28"/>
-          <w:szCs w:val="28"/>
-        </w:rPr>
-        <w:t>Note: The only new aspect is the calculation of the heat loss from the Newton Cooling</w:t>
-      </w:r>
-      <w:r>
-        <w:rPr>
-          <w:rFonts w:ascii="Times New Roman" w:eastAsia="Times New Roman" w:hAnsi="Times New Roman" w:cs="Times New Roman"/>
-          <w:color w:val="000000"/>
-          <w:sz w:val="28"/>
-          <w:szCs w:val="28"/>
-        </w:rPr>
-        <w:t xml:space="preserve"> </w:t>
-      </w:r>
-      <w:r>
-        <w:rPr>
-          <w:rFonts w:ascii="Times New Roman" w:eastAsia="Times New Roman" w:hAnsi="Times New Roman" w:cs="Times New Roman"/>
-          <w:b/>
-          <w:bCs/>
-          <w:color w:val="000000"/>
-          <w:sz w:val="28"/>
-          <w:szCs w:val="28"/>
-        </w:rPr>
-        <w:t>surfaces, everything else is given in the Bradshaw report.</w:t>
-      </w:r>
-      <w:r>
-        <w:rPr>
-          <w:rFonts w:ascii="Times New Roman" w:eastAsia="Times New Roman" w:hAnsi="Times New Roman" w:cs="Times New Roman"/>
-          <w:color w:val="000000"/>
-          <w:sz w:val="28"/>
-          <w:szCs w:val="28"/>
-        </w:rPr>
-        <w:t xml:space="preserve"> </w:t>
-      </w:r>
-      <w:r>
-        <w:rPr>
-          <w:rFonts w:ascii="Times New Roman" w:eastAsia="Times New Roman" w:hAnsi="Times New Roman" w:cs="Times New Roman"/>
-          <w:b/>
-          <w:bCs/>
-          <w:color w:val="000000"/>
-          <w:sz w:val="28"/>
-          <w:szCs w:val="28"/>
-        </w:rPr>
-        <w:t>Your goal is to understand them, REPEAT THE COMPUTATIONS, and</w:t>
-      </w:r>
-      <w:r>
-        <w:rPr>
-          <w:rFonts w:ascii="Times New Roman" w:eastAsia="Times New Roman" w:hAnsi="Times New Roman" w:cs="Times New Roman"/>
-          <w:color w:val="000000"/>
-          <w:sz w:val="28"/>
-          <w:szCs w:val="28"/>
-        </w:rPr>
-        <w:t xml:space="preserve"> </w:t>
-      </w:r>
-      <w:r>
-        <w:rPr>
-          <w:rFonts w:ascii="Times New Roman" w:eastAsia="Times New Roman" w:hAnsi="Times New Roman" w:cs="Times New Roman"/>
-          <w:b/>
-          <w:bCs/>
-          <w:color w:val="000000"/>
-          <w:sz w:val="28"/>
-          <w:szCs w:val="28"/>
-        </w:rPr>
-        <w:t>include them in your report.</w:t>
-      </w:r>
-      <w:r>
-        <w:rPr>
-          <w:rFonts w:ascii="Times New Roman" w:eastAsia="Times New Roman" w:hAnsi="Times New Roman" w:cs="Times New Roman"/>
-          <w:color w:val="000000"/>
-          <w:sz w:val="28"/>
-          <w:szCs w:val="28"/>
-        </w:rPr>
-        <w:t xml:space="preserve"> </w:t>
-      </w:r>
-      <w:proofErr w:type="gramStart"/>
-      <w:r>
-        <w:rPr>
-          <w:rFonts w:ascii="Times New Roman" w:eastAsia="Times New Roman" w:hAnsi="Times New Roman" w:cs="Times New Roman"/>
-          <w:b/>
-          <w:bCs/>
-          <w:color w:val="000000"/>
-          <w:sz w:val="28"/>
-          <w:szCs w:val="28"/>
-        </w:rPr>
-        <w:t>PLUS</w:t>
-      </w:r>
-      <w:proofErr w:type="gramEnd"/>
-      <w:r>
-        <w:rPr>
-          <w:rFonts w:ascii="Times New Roman" w:eastAsia="Times New Roman" w:hAnsi="Times New Roman" w:cs="Times New Roman"/>
-          <w:b/>
-          <w:bCs/>
-          <w:color w:val="000000"/>
-          <w:sz w:val="28"/>
-          <w:szCs w:val="28"/>
-        </w:rPr>
-        <w:t xml:space="preserve"> to also compute the heat loss by integrating over the Newton Cooling Surfaces</w:t>
-      </w:r>
-      <w:r>
-        <w:rPr>
-          <w:rFonts w:ascii="Times New Roman" w:eastAsia="Times New Roman" w:hAnsi="Times New Roman" w:cs="Times New Roman"/>
-          <w:color w:val="000000"/>
-          <w:sz w:val="28"/>
-          <w:szCs w:val="28"/>
-        </w:rPr>
-        <w:t xml:space="preserve"> </w:t>
-      </w:r>
-      <w:r>
-        <w:rPr>
-          <w:rFonts w:ascii="Times New Roman" w:eastAsia="Times New Roman" w:hAnsi="Times New Roman" w:cs="Times New Roman"/>
-          <w:b/>
-          <w:bCs/>
-          <w:color w:val="000000"/>
-          <w:sz w:val="28"/>
-          <w:szCs w:val="28"/>
-        </w:rPr>
-        <w:t>and to compare your answers, convergence curves with the ones in the attached reports.</w:t>
-      </w:r>
-    </w:p>
-    <w:p>
-      <w:pPr>
-        <w:rPr>
-          <w:rFonts w:ascii="Times New Roman" w:hAnsi="Times New Roman" w:cs="Times New Roman"/>
-          <w:sz w:val="24"/>
-          <w:szCs w:val="24"/>
-        </w:rPr>
-      </w:pPr>
-    </w:p>
-    <w:p>
-      <w:pPr>
-        <w:rPr>
-          <w:rFonts w:ascii="Times New Roman" w:hAnsi="Times New Roman" w:cs="Times New Roman"/>
-          <w:sz w:val="24"/>
-          <w:szCs w:val="24"/>
-        </w:rPr>
-      </w:pPr>
-    </w:p>
-    <w:p>
-      <w:pPr>
-        <w:rPr>
-          <w:rFonts w:ascii="Times New Roman" w:hAnsi="Times New Roman" w:cs="Times New Roman"/>
-          <w:sz w:val="24"/>
-          <w:szCs w:val="24"/>
-        </w:rPr>
-      </w:pPr>
-    </w:p>
-    <w:p>
-      <w:pPr>
-        <w:rPr>
-          <w:rFonts w:ascii="Times New Roman" w:hAnsi="Times New Roman" w:cs="Times New Roman"/>
-          <w:sz w:val="24"/>
-          <w:szCs w:val="24"/>
-        </w:rPr>
-      </w:pPr>
-    </w:p>
-    <w:p>
-      <w:pPr>
-        <w:rPr>
-          <w:rFonts w:ascii="Times New Roman" w:hAnsi="Times New Roman" w:cs="Times New Roman"/>
-          <w:sz w:val="24"/>
-          <w:szCs w:val="24"/>
-        </w:rPr>
-      </w:pPr>
-    </w:p>
-    <w:p>
-      <w:pPr>
-        <w:rPr>
-          <w:rFonts w:ascii="Times New Roman" w:hAnsi="Times New Roman" w:cs="Times New Roman"/>
-          <w:sz w:val="24"/>
-          <w:szCs w:val="24"/>
-        </w:rPr>
-      </w:pPr>
-    </w:p>
-    <w:p>
-      <w:pPr>
-        <w:rPr>
-          <w:rFonts w:ascii="Times New Roman" w:hAnsi="Times New Roman" w:cs="Times New Roman"/>
-          <w:sz w:val="24"/>
-          <w:szCs w:val="24"/>
-        </w:rPr>
-      </w:pPr>
-    </w:p>
-    <w:p>
-      <w:pPr>
-        <w:rPr>
-          <w:rFonts w:ascii="Times New Roman" w:hAnsi="Times New Roman" w:cs="Times New Roman"/>
-          <w:sz w:val="24"/>
-          <w:szCs w:val="24"/>
-        </w:rPr>
-      </w:pPr>
-    </w:p>
-    <w:p>
-      <w:pPr>
-        <w:rPr>
-          <w:rFonts w:ascii="Times New Roman" w:hAnsi="Times New Roman" w:cs="Times New Roman"/>
-          <w:sz w:val="24"/>
-          <w:szCs w:val="24"/>
-        </w:rPr>
-      </w:pPr>
     </w:p>
     <w:sectPr>
       <w:pgSz w:w="12240" w:h="15840"/>
@@ -5479,7 +5683,7 @@
         <w:rFonts w:hint="default"/>
       </w:rPr>
     </w:lvl>
-    <w:lvl w:ilvl="1" w:tplc="04090019" w:tentative="1">
+    <w:lvl w:ilvl="1" w:tplc="04090019">
       <w:start w:val="1"/>
       <w:numFmt w:val="lowerLetter"/>
       <w:lvlText w:val="%2."/>

</xml_diff>